<commit_message>
update the codesys document
</commit_message>
<xml_diff>
--- a/SoftwareEngineering/Codesys.docx
+++ b/SoftwareEngineering/Codesys.docx
@@ -1,50 +1,145 @@
 
 <file path=word/document.xml><?xml version="1.0" encoding="utf-8"?>
-<w:document xmlns:wpc="http://schemas.microsoft.com/office/word/2010/wordprocessingCanvas" xmlns:cx="http://schemas.microsoft.com/office/drawing/2014/chartex" xmlns:mc="http://schemas.openxmlformats.org/markup-compatibility/2006" xmlns:o="urn:schemas-microsoft-com:office:office" xmlns:r="http://schemas.openxmlformats.org/officeDocument/2006/relationships" xmlns:m="http://schemas.openxmlformats.org/officeDocument/2006/math" xmlns:v="urn:schemas-microsoft-com:vml" xmlns:wp14="http://schemas.microsoft.com/office/word/2010/wordprocessingDrawing" xmlns:wp="http://schemas.openxmlformats.org/drawingml/2006/wordprocessingDrawing" xmlns:w10="urn:schemas-microsoft-com:office:word" xmlns:w="http://schemas.openxmlformats.org/wordprocessingml/2006/main" xmlns:w14="http://schemas.microsoft.com/office/word/2010/wordml" xmlns:w15="http://schemas.microsoft.com/office/word/2012/wordml" xmlns:w16se="http://schemas.microsoft.com/office/word/2015/wordml/symex" xmlns:wpg="http://schemas.microsoft.com/office/word/2010/wordprocessingGroup" xmlns:wpi="http://schemas.microsoft.com/office/word/2010/wordprocessingInk" xmlns:wne="http://schemas.microsoft.com/office/word/2006/wordml" xmlns:wps="http://schemas.microsoft.com/office/word/2010/wordprocessingShape" mc:Ignorable="w14 w15 w16se wp14">
+<w:document xmlns:wpc="http://schemas.microsoft.com/office/word/2010/wordprocessingCanvas" xmlns:cx="http://schemas.microsoft.com/office/drawing/2014/chartex" xmlns:cx1="http://schemas.microsoft.com/office/drawing/2015/9/8/chartex" xmlns:cx2="http://schemas.microsoft.com/office/drawing/2015/10/21/chartex" xmlns:cx3="http://schemas.microsoft.com/office/drawing/2016/5/9/chartex" xmlns:cx4="http://schemas.microsoft.com/office/drawing/2016/5/10/chartex" xmlns:cx5="http://schemas.microsoft.com/office/drawing/2016/5/11/chartex" xmlns:cx6="http://schemas.microsoft.com/office/drawing/2016/5/12/chartex" xmlns:cx7="http://schemas.microsoft.com/office/drawing/2016/5/13/chartex" xmlns:cx8="http://schemas.microsoft.com/office/drawing/2016/5/14/chartex" xmlns:mc="http://schemas.openxmlformats.org/markup-compatibility/2006" xmlns:aink="http://schemas.microsoft.com/office/drawing/2016/ink" xmlns:am3d="http://schemas.microsoft.com/office/drawing/2017/model3d" xmlns:o="urn:schemas-microsoft-com:office:office" xmlns:r="http://schemas.openxmlformats.org/officeDocument/2006/relationships" xmlns:m="http://schemas.openxmlformats.org/officeDocument/2006/math" xmlns:v="urn:schemas-microsoft-com:vml" xmlns:wp14="http://schemas.microsoft.com/office/word/2010/wordprocessingDrawing" xmlns:wp="http://schemas.openxmlformats.org/drawingml/2006/wordprocessingDrawing" xmlns:w10="urn:schemas-microsoft-com:office:word" xmlns:w="http://schemas.openxmlformats.org/wordprocessingml/2006/main" xmlns:w14="http://schemas.microsoft.com/office/word/2010/wordml" xmlns:w15="http://schemas.microsoft.com/office/word/2012/wordml" xmlns:w16cex="http://schemas.microsoft.com/office/word/2018/wordml/cex" xmlns:w16cid="http://schemas.microsoft.com/office/word/2016/wordml/cid" xmlns:w16="http://schemas.microsoft.com/office/word/2018/wordml" xmlns:w16se="http://schemas.microsoft.com/office/word/2015/wordml/symex" xmlns:wpg="http://schemas.microsoft.com/office/word/2010/wordprocessingGroup" xmlns:wpi="http://schemas.microsoft.com/office/word/2010/wordprocessingInk" xmlns:wne="http://schemas.microsoft.com/office/word/2006/wordml" xmlns:wps="http://schemas.microsoft.com/office/word/2010/wordprocessingShape" mc:Ignorable="w14 w15 w16se w16cid w16 w16cex wp14">
   <w:body>
     <w:p>
       <w:pPr>
-        <w:rPr>
-          <w:b/>
-          <w:bCs/>
-        </w:rPr>
+        <w:pStyle w:val="Heading1"/>
       </w:pPr>
       <w:r>
         <w:rPr>
           <w:rFonts w:hint="eastAsia"/>
-          <w:b/>
-          <w:bCs/>
-        </w:rPr>
-        <w:t>摘要</w:t>
+        </w:rPr>
+        <w:t>watchdog看门狗</w:t>
       </w:r>
     </w:p>
     <w:p>
       <w:pPr>
         <w:rPr>
+          <w:b/>
           <w:bCs/>
         </w:rPr>
       </w:pPr>
       <w:r>
         <w:rPr>
           <w:rFonts w:hint="eastAsia"/>
-          <w:bCs/>
-        </w:rPr>
-        <w:t>如果任务</w:t>
-      </w:r>
-      <w:r>
-        <w:rPr>
-          <w:rFonts w:hint="eastAsia"/>
-          <w:bCs/>
-        </w:rPr>
-        <w:t>超过了看门狗设置的时间，这个任务将会停止，并且故障状态</w:t>
-      </w:r>
-      <w:bookmarkStart w:id="0" w:name="_GoBack"/>
-      <w:bookmarkEnd w:id="0"/>
+          <w:b/>
+          <w:bCs/>
+        </w:rPr>
+        <w:t>摘要</w:t>
+      </w:r>
     </w:p>
     <w:p>
       <w:pPr>
-        <w:rPr>
-          <w:rFonts w:hint="eastAsia"/>
+        <w:ind w:firstLine="420"/>
+        <w:rPr>
+          <w:bCs/>
+        </w:rPr>
+      </w:pPr>
+      <w:r>
+        <w:rPr>
+          <w:rFonts w:hint="eastAsia"/>
+          <w:bCs/>
+        </w:rPr>
+        <w:t>看门狗是用于检测和复原程序故障的，通常在设定的时间电脑会周期性的复位看门狗定时器，当出现硬件或软件故障时，电脑就无法复位看门狗，就会报超时信号。</w:t>
+      </w:r>
+    </w:p>
+    <w:p>
+      <w:pPr>
+        <w:rPr>
+          <w:bCs/>
+        </w:rPr>
+      </w:pPr>
+      <w:r>
+        <w:rPr>
+          <w:rFonts w:hint="eastAsia"/>
+          <w:bCs/>
+        </w:rPr>
+        <w:t>如果任务</w:t>
+      </w:r>
+      <w:r>
+        <w:rPr>
+          <w:rFonts w:hint="eastAsia"/>
+          <w:bCs/>
+        </w:rPr>
+        <w:t>的运行</w:t>
+      </w:r>
+      <w:r>
+        <w:rPr>
+          <w:rFonts w:hint="eastAsia"/>
+          <w:bCs/>
+        </w:rPr>
+        <w:t>超过</w:t>
+      </w:r>
+      <w:r>
+        <w:rPr>
+          <w:rFonts w:hint="eastAsia"/>
+          <w:bCs/>
+        </w:rPr>
+        <w:t>时间</w:t>
+      </w:r>
+      <w:r>
+        <w:rPr>
+          <w:rFonts w:hint="eastAsia"/>
+          <w:bCs/>
+        </w:rPr>
+        <w:t>了看门</w:t>
+      </w:r>
+      <w:proofErr w:type="gramStart"/>
+      <w:r>
+        <w:rPr>
+          <w:rFonts w:hint="eastAsia"/>
+          <w:bCs/>
+        </w:rPr>
+        <w:t>狗设置</w:t>
+      </w:r>
+      <w:proofErr w:type="gramEnd"/>
+      <w:r>
+        <w:rPr>
+          <w:rFonts w:hint="eastAsia"/>
+          <w:bCs/>
+        </w:rPr>
+        <w:t>的时间，这个任务将会停止，</w:t>
+      </w:r>
+      <w:r>
+        <w:rPr>
+          <w:rFonts w:hint="eastAsia"/>
+          <w:bCs/>
+        </w:rPr>
+        <w:t>并伴随</w:t>
+      </w:r>
+      <w:r>
+        <w:rPr>
+          <w:rFonts w:hint="eastAsia"/>
+          <w:bCs/>
+        </w:rPr>
+        <w:t>故障状态</w:t>
+      </w:r>
+      <w:r>
+        <w:rPr>
+          <w:rFonts w:hint="eastAsia"/>
+          <w:bCs/>
+        </w:rPr>
+        <w:t>（异常）。任务中的程序出现故障，子程序也会停止，</w:t>
+      </w:r>
+      <w:r>
+        <w:rPr>
+          <w:rFonts w:hint="eastAsia"/>
+          <w:bCs/>
+        </w:rPr>
+        <w:t>其</w:t>
+      </w:r>
+      <w:r>
+        <w:rPr>
+          <w:rFonts w:hint="eastAsia"/>
+          <w:bCs/>
+        </w:rPr>
+        <w:t>所有相关的程序都会停止。</w:t>
+      </w:r>
+    </w:p>
+    <w:p>
+      <w:pPr>
+        <w:rPr>
           <w:b/>
           <w:bCs/>
         </w:rPr>
@@ -97,6 +192,8 @@
         <w:t xml:space="preserve"> in the PLC Settings of the PLC, then CODESYS resets the outputs to the defined default values.</w:t>
       </w:r>
     </w:p>
+    <w:p/>
+    <w:p/>
     <w:sectPr>
       <w:pgSz w:w="11906" w:h="16838"/>
       <w:pgMar w:top="1440" w:right="1800" w:bottom="1440" w:left="1800" w:header="851" w:footer="992" w:gutter="0"/>
@@ -108,7 +205,7 @@
 </file>
 
 <file path=word/styles.xml><?xml version="1.0" encoding="utf-8"?>
-<w:styles xmlns:mc="http://schemas.openxmlformats.org/markup-compatibility/2006" xmlns:r="http://schemas.openxmlformats.org/officeDocument/2006/relationships" xmlns:w="http://schemas.openxmlformats.org/wordprocessingml/2006/main" xmlns:w14="http://schemas.microsoft.com/office/word/2010/wordml" xmlns:w15="http://schemas.microsoft.com/office/word/2012/wordml" xmlns:w16se="http://schemas.microsoft.com/office/word/2015/wordml/symex" mc:Ignorable="w14 w15 w16se">
+<w:styles xmlns:mc="http://schemas.openxmlformats.org/markup-compatibility/2006" xmlns:r="http://schemas.openxmlformats.org/officeDocument/2006/relationships" xmlns:w="http://schemas.openxmlformats.org/wordprocessingml/2006/main" xmlns:w14="http://schemas.microsoft.com/office/word/2010/wordml" xmlns:w15="http://schemas.microsoft.com/office/word/2012/wordml" xmlns:w16cex="http://schemas.microsoft.com/office/word/2018/wordml/cex" xmlns:w16cid="http://schemas.microsoft.com/office/word/2016/wordml/cid" xmlns:w16="http://schemas.microsoft.com/office/word/2018/wordml" xmlns:w16se="http://schemas.microsoft.com/office/word/2015/wordml/symex" mc:Ignorable="w14 w15 w16se w16cid w16 w16cex">
   <w:docDefaults>
     <w:rPrDefault>
       <w:rPr>
@@ -121,7 +218,7 @@
     </w:rPrDefault>
     <w:pPrDefault/>
   </w:docDefaults>
-  <w:latentStyles w:defLockedState="0" w:defUIPriority="99" w:defSemiHidden="0" w:defUnhideWhenUsed="0" w:defQFormat="0" w:count="371">
+  <w:latentStyles w:defLockedState="0" w:defUIPriority="99" w:defSemiHidden="0" w:defUnhideWhenUsed="0" w:defQFormat="0" w:count="376">
     <w:lsdException w:name="Normal" w:uiPriority="0" w:qFormat="1"/>
     <w:lsdException w:name="heading 1" w:uiPriority="9" w:qFormat="1"/>
     <w:lsdException w:name="heading 2" w:semiHidden="1" w:uiPriority="9" w:unhideWhenUsed="1" w:qFormat="1"/>
@@ -227,7 +324,6 @@
     <w:lsdException w:name="HTML Sample" w:semiHidden="1" w:unhideWhenUsed="1"/>
     <w:lsdException w:name="HTML Typewriter" w:semiHidden="1" w:unhideWhenUsed="1"/>
     <w:lsdException w:name="HTML Variable" w:semiHidden="1" w:unhideWhenUsed="1"/>
-    <w:lsdException w:name="Normal Table" w:semiHidden="1" w:unhideWhenUsed="1"/>
     <w:lsdException w:name="annotation subject" w:semiHidden="1" w:unhideWhenUsed="1"/>
     <w:lsdException w:name="No List" w:semiHidden="1" w:unhideWhenUsed="1"/>
     <w:lsdException w:name="Outline List 1" w:semiHidden="1" w:unhideWhenUsed="1"/>
@@ -270,11 +366,8 @@
     <w:lsdException w:name="Table Contemporary" w:semiHidden="1" w:unhideWhenUsed="1"/>
     <w:lsdException w:name="Table Elegant" w:semiHidden="1" w:unhideWhenUsed="1"/>
     <w:lsdException w:name="Table Professional" w:semiHidden="1" w:unhideWhenUsed="1"/>
-    <w:lsdException w:name="Table Subtle 1" w:semiHidden="1" w:unhideWhenUsed="1"/>
     <w:lsdException w:name="Table Subtle 2" w:semiHidden="1" w:unhideWhenUsed="1"/>
     <w:lsdException w:name="Table Web 1" w:semiHidden="1" w:unhideWhenUsed="1"/>
-    <w:lsdException w:name="Table Web 2" w:semiHidden="1" w:unhideWhenUsed="1"/>
-    <w:lsdException w:name="Table Web 3" w:semiHidden="1" w:unhideWhenUsed="1"/>
     <w:lsdException w:name="Balloon Text" w:semiHidden="1" w:unhideWhenUsed="1"/>
     <w:lsdException w:name="Table Grid" w:uiPriority="39"/>
     <w:lsdException w:name="Table Theme" w:semiHidden="1" w:unhideWhenUsed="1"/>
@@ -493,6 +586,11 @@
     <w:lsdException w:name="List Table 5 Dark Accent 6" w:uiPriority="50"/>
     <w:lsdException w:name="List Table 6 Colorful Accent 6" w:uiPriority="51"/>
     <w:lsdException w:name="List Table 7 Colorful Accent 6" w:uiPriority="52"/>
+    <w:lsdException w:name="Mention" w:semiHidden="1" w:unhideWhenUsed="1"/>
+    <w:lsdException w:name="Smart Hyperlink" w:semiHidden="1" w:unhideWhenUsed="1"/>
+    <w:lsdException w:name="Hashtag" w:semiHidden="1" w:unhideWhenUsed="1"/>
+    <w:lsdException w:name="Unresolved Mention" w:semiHidden="1" w:unhideWhenUsed="1"/>
+    <w:lsdException w:name="Smart Link" w:semiHidden="1" w:unhideWhenUsed="1"/>
   </w:latentStyles>
   <w:style w:type="paragraph" w:default="1" w:styleId="Normal">
     <w:name w:val="Normal"/>
@@ -504,6 +602,27 @@
     </w:pPr>
     <w:rPr>
       <w:rFonts w:ascii="Times New Roman" w:eastAsia="SimSun" w:hAnsi="Times New Roman"/>
+    </w:rPr>
+  </w:style>
+  <w:style w:type="paragraph" w:styleId="Heading1">
+    <w:name w:val="heading 1"/>
+    <w:basedOn w:val="Normal"/>
+    <w:next w:val="Normal"/>
+    <w:link w:val="Heading1Char"/>
+    <w:uiPriority w:val="9"/>
+    <w:qFormat/>
+    <w:rsid w:val="00BB6513"/>
+    <w:pPr>
+      <w:keepNext/>
+      <w:keepLines/>
+      <w:spacing w:before="240"/>
+      <w:outlineLvl w:val="0"/>
+    </w:pPr>
+    <w:rPr>
+      <w:rFonts w:asciiTheme="majorHAnsi" w:eastAsiaTheme="majorEastAsia" w:hAnsiTheme="majorHAnsi" w:cstheme="majorBidi"/>
+      <w:color w:val="2F5496" w:themeColor="accent1" w:themeShade="BF"/>
+      <w:sz w:val="32"/>
+      <w:szCs w:val="32"/>
     </w:rPr>
   </w:style>
   <w:style w:type="character" w:default="1" w:styleId="DefaultParagraphFont">
@@ -532,6 +651,19 @@
     <w:uiPriority w:val="99"/>
     <w:semiHidden/>
     <w:unhideWhenUsed/>
+  </w:style>
+  <w:style w:type="character" w:customStyle="1" w:styleId="Heading1Char">
+    <w:name w:val="Heading 1 Char"/>
+    <w:basedOn w:val="DefaultParagraphFont"/>
+    <w:link w:val="Heading1"/>
+    <w:uiPriority w:val="9"/>
+    <w:rsid w:val="00BB6513"/>
+    <w:rPr>
+      <w:rFonts w:asciiTheme="majorHAnsi" w:eastAsiaTheme="majorEastAsia" w:hAnsiTheme="majorHAnsi" w:cstheme="majorBidi"/>
+      <w:color w:val="2F5496" w:themeColor="accent1" w:themeShade="BF"/>
+      <w:sz w:val="32"/>
+      <w:szCs w:val="32"/>
+    </w:rPr>
   </w:style>
 </w:styles>
 </file>
@@ -829,4 +961,16 @@
     </a:ext>
   </a:extLst>
 </a:theme>
+</file>
+
+<file path=customXml/item1.xml><?xml version="1.0" encoding="utf-8"?>
+<b:Sources xmlns:b="http://schemas.openxmlformats.org/officeDocument/2006/bibliography" xmlns="http://schemas.openxmlformats.org/officeDocument/2006/bibliography" SelectedStyle="\APASixthEditionOfficeOnline.xsl" StyleName="APA" Version="6"/>
+</file>
+
+<file path=customXml/itemProps1.xml><?xml version="1.0" encoding="utf-8"?>
+<ds:datastoreItem xmlns:ds="http://schemas.openxmlformats.org/officeDocument/2006/customXml" ds:itemID="{FF215A8E-9FAA-46B5-B746-101DFBCC60D1}">
+  <ds:schemaRefs>
+    <ds:schemaRef ds:uri="http://schemas.openxmlformats.org/officeDocument/2006/bibliography"/>
+  </ds:schemaRefs>
+</ds:datastoreItem>
 </file>
</xml_diff>